<commit_message>
Functional Design + changing research questions
</commit_message>
<xml_diff>
--- a/Appendices/Technical Design.docx
+++ b/Appendices/Technical Design.docx
@@ -300,7 +300,7 @@
               <w:noProof/>
             </w:rPr>
             <w:drawing>
-              <wp:anchor distT="0" distB="0" distL="114300" distR="114300" simplePos="0" relativeHeight="251666432" behindDoc="1" locked="0" layoutInCell="1" allowOverlap="1" wp14:anchorId="0804C880" wp14:editId="53F7FED8">
+              <wp:anchor distT="0" distB="0" distL="114300" distR="114300" simplePos="0" relativeHeight="251666432" behindDoc="1" locked="0" layoutInCell="1" allowOverlap="1" wp14:anchorId="0804C880" wp14:editId="6AB2AE14">
                 <wp:simplePos x="0" y="0"/>
                 <wp:positionH relativeFrom="margin">
                   <wp:posOffset>1623695</wp:posOffset>
@@ -759,7 +759,15 @@
                                         <w:sz w:val="64"/>
                                         <w:szCs w:val="64"/>
                                       </w:rPr>
-                                      <w:t>Functional Design</w:t>
+                                      <w:t>Technical</w:t>
+                                    </w:r>
+                                    <w:r>
+                                      <w:rPr>
+                                        <w:color w:val="4472C4" w:themeColor="accent1"/>
+                                        <w:sz w:val="64"/>
+                                        <w:szCs w:val="64"/>
+                                      </w:rPr>
+                                      <w:t xml:space="preserve"> Design</w:t>
                                     </w:r>
                                   </w:sdtContent>
                                 </w:sdt>
@@ -786,7 +794,11 @@
               </mc:Choice>
               <mc:Fallback>
                 <w:pict>
-                  <v:shape w14:anchorId="7B85CD5B" id="Text Box 154" o:spid="_x0000_s1028" type="#_x0000_t202" style="position:absolute;margin-left:0;margin-top:0;width:8in;height:271.8pt;z-index:251659264;visibility:visible;mso-wrap-style:square;mso-width-percent:941;mso-height-percent:0;mso-top-percent:300;mso-wrap-distance-left:9pt;mso-wrap-distance-top:0;mso-wrap-distance-right:9pt;mso-wrap-distance-bottom:0;mso-position-horizontal:center;mso-position-horizontal-relative:page;mso-position-vertical-relative:page;mso-width-percent:941;mso-height-percent:0;mso-top-percent:300;mso-width-relative:page;mso-height-relative:page;v-text-anchor:bottom" o:gfxdata="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" filled="f" stroked="f" strokeweight=".5pt">
+                  <v:shapetype w14:anchorId="7B85CD5B" id="_x0000_t202" coordsize="21600,21600" o:spt="202" path="m,l,21600r21600,l21600,xe">
+                    <v:stroke joinstyle="miter"/>
+                    <v:path gradientshapeok="t" o:connecttype="rect"/>
+                  </v:shapetype>
+                  <v:shape id="Text Box 154" o:spid="_x0000_s1028" type="#_x0000_t202" style="position:absolute;margin-left:0;margin-top:0;width:8in;height:271.8pt;z-index:251659264;visibility:visible;mso-wrap-style:square;mso-width-percent:941;mso-height-percent:0;mso-top-percent:300;mso-wrap-distance-left:9pt;mso-wrap-distance-top:0;mso-wrap-distance-right:9pt;mso-wrap-distance-bottom:0;mso-position-horizontal:center;mso-position-horizontal-relative:page;mso-position-vertical-relative:page;mso-width-percent:941;mso-height-percent:0;mso-top-percent:300;mso-width-relative:page;mso-height-relative:page;v-text-anchor:bottom" o:gfxdata="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" filled="f" stroked="f" strokeweight=".5pt">
                     <v:textbox inset="126pt,0,54pt,0">
                       <w:txbxContent>
                         <w:p>
@@ -818,7 +830,15 @@
                                   <w:sz w:val="64"/>
                                   <w:szCs w:val="64"/>
                                 </w:rPr>
-                                <w:t>Functional Design</w:t>
+                                <w:t>Technical</w:t>
+                              </w:r>
+                              <w:r>
+                                <w:rPr>
+                                  <w:color w:val="4472C4" w:themeColor="accent1"/>
+                                  <w:sz w:val="64"/>
+                                  <w:szCs w:val="64"/>
+                                </w:rPr>
+                                <w:t xml:space="preserve"> Design</w:t>
                               </w:r>
                             </w:sdtContent>
                           </w:sdt>
@@ -1490,6 +1510,7 @@
             <w:tabs>
               <w:tab w:val="right" w:leader="dot" w:pos="9016"/>
             </w:tabs>
+            <w:spacing w:line="360" w:lineRule="auto"/>
             <w:rPr>
               <w:rFonts w:eastAsiaTheme="minorEastAsia" w:cstheme="minorBidi"/>
               <w:b w:val="0"/>
@@ -1578,6 +1599,7 @@
             <w:tabs>
               <w:tab w:val="right" w:leader="dot" w:pos="9016"/>
             </w:tabs>
+            <w:spacing w:line="360" w:lineRule="auto"/>
             <w:rPr>
               <w:rFonts w:eastAsiaTheme="minorEastAsia" w:cstheme="minorBidi"/>
               <w:b w:val="0"/>
@@ -1656,6 +1678,7 @@
             <w:tabs>
               <w:tab w:val="right" w:leader="dot" w:pos="9016"/>
             </w:tabs>
+            <w:spacing w:line="360" w:lineRule="auto"/>
             <w:rPr>
               <w:rFonts w:eastAsiaTheme="minorEastAsia" w:cstheme="minorBidi"/>
               <w:b w:val="0"/>
@@ -1733,6 +1756,7 @@
             <w:tabs>
               <w:tab w:val="right" w:leader="dot" w:pos="9016"/>
             </w:tabs>
+            <w:spacing w:line="360" w:lineRule="auto"/>
             <w:rPr>
               <w:rFonts w:eastAsiaTheme="minorEastAsia" w:cstheme="minorBidi"/>
               <w:smallCaps w:val="0"/>
@@ -1808,6 +1832,7 @@
             <w:tabs>
               <w:tab w:val="right" w:leader="dot" w:pos="9016"/>
             </w:tabs>
+            <w:spacing w:line="360" w:lineRule="auto"/>
             <w:rPr>
               <w:rFonts w:eastAsiaTheme="minorEastAsia" w:cstheme="minorBidi"/>
               <w:smallCaps w:val="0"/>
@@ -1883,6 +1908,7 @@
             <w:tabs>
               <w:tab w:val="right" w:leader="dot" w:pos="9016"/>
             </w:tabs>
+            <w:spacing w:line="360" w:lineRule="auto"/>
             <w:rPr>
               <w:rFonts w:eastAsiaTheme="minorEastAsia" w:cstheme="minorBidi"/>
               <w:smallCaps w:val="0"/>
@@ -1958,6 +1984,7 @@
             <w:tabs>
               <w:tab w:val="right" w:leader="dot" w:pos="9016"/>
             </w:tabs>
+            <w:spacing w:line="360" w:lineRule="auto"/>
             <w:rPr>
               <w:rFonts w:eastAsiaTheme="minorEastAsia" w:cstheme="minorBidi"/>
               <w:smallCaps w:val="0"/>
@@ -2033,6 +2060,7 @@
             <w:tabs>
               <w:tab w:val="right" w:leader="dot" w:pos="9016"/>
             </w:tabs>
+            <w:spacing w:line="360" w:lineRule="auto"/>
             <w:rPr>
               <w:rFonts w:eastAsiaTheme="minorEastAsia"/>
               <w:noProof/>
@@ -2105,6 +2133,7 @@
             <w:tabs>
               <w:tab w:val="right" w:leader="dot" w:pos="9016"/>
             </w:tabs>
+            <w:spacing w:line="360" w:lineRule="auto"/>
             <w:rPr>
               <w:rFonts w:eastAsiaTheme="minorEastAsia"/>
               <w:noProof/>
@@ -2177,6 +2206,7 @@
             <w:tabs>
               <w:tab w:val="right" w:leader="dot" w:pos="9016"/>
             </w:tabs>
+            <w:spacing w:line="360" w:lineRule="auto"/>
             <w:rPr>
               <w:rFonts w:eastAsiaTheme="minorEastAsia"/>
               <w:noProof/>
@@ -2249,6 +2279,7 @@
             <w:tabs>
               <w:tab w:val="right" w:leader="dot" w:pos="9016"/>
             </w:tabs>
+            <w:spacing w:line="360" w:lineRule="auto"/>
             <w:rPr>
               <w:rFonts w:eastAsiaTheme="minorEastAsia" w:cstheme="minorBidi"/>
               <w:b w:val="0"/>
@@ -2326,6 +2357,7 @@
             <w:tabs>
               <w:tab w:val="right" w:leader="dot" w:pos="9016"/>
             </w:tabs>
+            <w:spacing w:line="360" w:lineRule="auto"/>
             <w:rPr>
               <w:rFonts w:eastAsiaTheme="minorEastAsia" w:cstheme="minorBidi"/>
               <w:smallCaps w:val="0"/>
@@ -2401,6 +2433,7 @@
             <w:tabs>
               <w:tab w:val="right" w:leader="dot" w:pos="9016"/>
             </w:tabs>
+            <w:spacing w:line="360" w:lineRule="auto"/>
             <w:rPr>
               <w:rFonts w:eastAsiaTheme="minorEastAsia" w:cstheme="minorBidi"/>
               <w:smallCaps w:val="0"/>
@@ -2476,6 +2509,7 @@
             <w:tabs>
               <w:tab w:val="right" w:leader="dot" w:pos="9016"/>
             </w:tabs>
+            <w:spacing w:line="360" w:lineRule="auto"/>
             <w:rPr>
               <w:rFonts w:eastAsiaTheme="minorEastAsia" w:cstheme="minorBidi"/>
               <w:smallCaps w:val="0"/>
@@ -2551,6 +2585,7 @@
             <w:tabs>
               <w:tab w:val="right" w:leader="dot" w:pos="9016"/>
             </w:tabs>
+            <w:spacing w:line="360" w:lineRule="auto"/>
             <w:rPr>
               <w:rFonts w:eastAsiaTheme="minorEastAsia" w:cstheme="minorBidi"/>
               <w:smallCaps w:val="0"/>
@@ -2626,6 +2661,7 @@
             <w:tabs>
               <w:tab w:val="right" w:leader="dot" w:pos="9016"/>
             </w:tabs>
+            <w:spacing w:line="360" w:lineRule="auto"/>
             <w:rPr>
               <w:rFonts w:eastAsiaTheme="minorEastAsia" w:cstheme="minorBidi"/>
               <w:smallCaps w:val="0"/>
@@ -2701,6 +2737,7 @@
             <w:tabs>
               <w:tab w:val="right" w:leader="dot" w:pos="9016"/>
             </w:tabs>
+            <w:spacing w:line="360" w:lineRule="auto"/>
             <w:rPr>
               <w:rFonts w:eastAsiaTheme="minorEastAsia" w:cstheme="minorBidi"/>
               <w:b w:val="0"/>
@@ -3132,6 +3169,7 @@
     </w:p>
     <w:p>
       <w:pPr>
+        <w:spacing w:line="360" w:lineRule="auto"/>
         <w:rPr>
           <w:sz w:val="24"/>
           <w:szCs w:val="24"/>
@@ -3148,23 +3186,26 @@
     <w:p>
       <w:pPr>
         <w:pStyle w:val="Heading1"/>
+        <w:spacing w:line="360" w:lineRule="auto"/>
       </w:pPr>
       <w:r>
         <w:lastRenderedPageBreak/>
         <w:t>Chapter 2 –</w:t>
       </w:r>
       <w:r>
-        <w:t xml:space="preserve"> Architecture </w:t>
+        <w:t xml:space="preserve"> Architecture Ove</w:t>
       </w:r>
-      <w:proofErr w:type="spellStart"/>
       <w:r>
-        <w:t>Oveview</w:t>
+        <w:t>r</w:t>
       </w:r>
-      <w:proofErr w:type="spellEnd"/>
+      <w:r>
+        <w:t>view</w:t>
+      </w:r>
     </w:p>
     <w:p>
       <w:pPr>
         <w:pStyle w:val="Heading2"/>
+        <w:spacing w:line="360" w:lineRule="auto"/>
         <w:rPr>
           <w:sz w:val="32"/>
           <w:szCs w:val="32"/>
@@ -3177,6 +3218,7 @@
     <w:p>
       <w:pPr>
         <w:pStyle w:val="Heading1"/>
+        <w:spacing w:line="360" w:lineRule="auto"/>
       </w:pPr>
       <w:r>
         <w:lastRenderedPageBreak/>
@@ -3201,12 +3243,16 @@
     <w:p>
       <w:pPr>
         <w:pStyle w:val="Heading1"/>
+        <w:spacing w:line="360" w:lineRule="auto"/>
       </w:pPr>
       <w:r>
         <w:t>Schema</w:t>
       </w:r>
     </w:p>
     <w:p>
+      <w:pPr>
+        <w:spacing w:line="360" w:lineRule="auto"/>
+      </w:pPr>
       <w:r>
         <w:br w:type="page"/>
       </w:r>
@@ -3214,6 +3260,7 @@
     <w:p>
       <w:pPr>
         <w:pStyle w:val="Heading1"/>
+        <w:spacing w:line="360" w:lineRule="auto"/>
       </w:pPr>
       <w:r>
         <w:lastRenderedPageBreak/>
@@ -3228,6 +3275,105 @@
     </w:p>
     <w:p>
       <w:pPr>
+        <w:pStyle w:val="Heading2"/>
+        <w:spacing w:line="360" w:lineRule="auto"/>
+      </w:pPr>
+      <w:r>
+        <w:t>Technologies Used</w:t>
+      </w:r>
+    </w:p>
+    <w:p>
+      <w:pPr>
+        <w:spacing w:line="360" w:lineRule="auto"/>
+        <w:rPr>
+          <w:sz w:val="24"/>
+          <w:szCs w:val="24"/>
+        </w:rPr>
+      </w:pPr>
+      <w:r>
+        <w:rPr>
+          <w:sz w:val="24"/>
+          <w:szCs w:val="24"/>
+        </w:rPr>
+        <w:t>Algolia</w:t>
+      </w:r>
+    </w:p>
+    <w:p>
+      <w:pPr>
+        <w:spacing w:line="360" w:lineRule="auto"/>
+        <w:rPr>
+          <w:sz w:val="24"/>
+          <w:szCs w:val="24"/>
+        </w:rPr>
+      </w:pPr>
+      <w:r>
+        <w:rPr>
+          <w:sz w:val="24"/>
+          <w:szCs w:val="24"/>
+        </w:rPr>
+        <w:t>N-Central API</w:t>
+      </w:r>
+    </w:p>
+    <w:p>
+      <w:pPr>
+        <w:spacing w:line="360" w:lineRule="auto"/>
+        <w:rPr>
+          <w:sz w:val="24"/>
+          <w:szCs w:val="24"/>
+        </w:rPr>
+      </w:pPr>
+      <w:r>
+        <w:rPr>
+          <w:sz w:val="24"/>
+          <w:szCs w:val="24"/>
+        </w:rPr>
+        <w:t>Firebase Cloud Functions</w:t>
+      </w:r>
+    </w:p>
+    <w:p>
+      <w:pPr>
+        <w:spacing w:line="360" w:lineRule="auto"/>
+        <w:rPr>
+          <w:sz w:val="24"/>
+          <w:szCs w:val="24"/>
+        </w:rPr>
+      </w:pPr>
+      <w:r>
+        <w:rPr>
+          <w:sz w:val="24"/>
+          <w:szCs w:val="24"/>
+        </w:rPr>
+        <w:t>Firebase Firestore</w:t>
+      </w:r>
+    </w:p>
+    <w:p>
+      <w:pPr>
+        <w:spacing w:line="360" w:lineRule="auto"/>
+      </w:pPr>
+      <w:r>
+        <w:rPr>
+          <w:sz w:val="24"/>
+          <w:szCs w:val="24"/>
+        </w:rPr>
+        <w:t>Flutter</w:t>
+      </w:r>
+      <w:r>
+        <w:br w:type="page"/>
+      </w:r>
+    </w:p>
+    <w:p>
+      <w:pPr>
+        <w:pStyle w:val="Heading1"/>
+        <w:spacing w:line="360" w:lineRule="auto"/>
+      </w:pPr>
+      <w:r>
+        <w:lastRenderedPageBreak/>
+        <w:t>Chapter 5 Required Input</w:t>
+      </w:r>
+    </w:p>
+    <w:p>
+      <w:pPr>
+        <w:spacing w:line="360" w:lineRule="auto"/>
         <w:rPr>
           <w:rFonts w:asciiTheme="majorHAnsi" w:eastAsiaTheme="majorEastAsia" w:hAnsiTheme="majorHAnsi" w:cstheme="majorBidi"/>
           <w:color w:val="2F5496" w:themeColor="accent1" w:themeShade="BF"/>
@@ -3242,14 +3388,16 @@
     <w:p>
       <w:pPr>
         <w:pStyle w:val="Heading1"/>
+        <w:spacing w:line="360" w:lineRule="auto"/>
       </w:pPr>
       <w:r>
         <w:lastRenderedPageBreak/>
-        <w:t>Chapter 5 Required Input</w:t>
+        <w:t>Chapter 6 Menu Structure and Authorization</w:t>
       </w:r>
     </w:p>
     <w:p>
       <w:pPr>
+        <w:spacing w:line="360" w:lineRule="auto"/>
         <w:rPr>
           <w:rFonts w:asciiTheme="majorHAnsi" w:eastAsiaTheme="majorEastAsia" w:hAnsiTheme="majorHAnsi" w:cstheme="majorBidi"/>
           <w:color w:val="2F5496" w:themeColor="accent1" w:themeShade="BF"/>
@@ -3264,14 +3412,16 @@
     <w:p>
       <w:pPr>
         <w:pStyle w:val="Heading1"/>
+        <w:spacing w:line="360" w:lineRule="auto"/>
       </w:pPr>
       <w:r>
         <w:lastRenderedPageBreak/>
-        <w:t>Chapter 6 Menu Structure and Authorization</w:t>
+        <w:t>Chapter 7 Organizational Consequences</w:t>
       </w:r>
     </w:p>
     <w:p>
       <w:pPr>
+        <w:spacing w:line="360" w:lineRule="auto"/>
         <w:rPr>
           <w:rFonts w:asciiTheme="majorHAnsi" w:eastAsiaTheme="majorEastAsia" w:hAnsiTheme="majorHAnsi" w:cstheme="majorBidi"/>
           <w:color w:val="2F5496" w:themeColor="accent1" w:themeShade="BF"/>
@@ -3286,28 +3436,7 @@
     <w:p>
       <w:pPr>
         <w:pStyle w:val="Heading1"/>
-      </w:pPr>
-      <w:r>
-        <w:lastRenderedPageBreak/>
-        <w:t>Chapter 7 Organizational Consequences</w:t>
-      </w:r>
-    </w:p>
-    <w:p>
-      <w:pPr>
-        <w:rPr>
-          <w:rFonts w:asciiTheme="majorHAnsi" w:eastAsiaTheme="majorEastAsia" w:hAnsiTheme="majorHAnsi" w:cstheme="majorBidi"/>
-          <w:color w:val="2F5496" w:themeColor="accent1" w:themeShade="BF"/>
-          <w:sz w:val="32"/>
-          <w:szCs w:val="32"/>
-        </w:rPr>
-      </w:pPr>
-      <w:r>
-        <w:br w:type="page"/>
-      </w:r>
-    </w:p>
-    <w:p>
-      <w:pPr>
-        <w:pStyle w:val="Heading1"/>
+        <w:spacing w:line="360" w:lineRule="auto"/>
       </w:pPr>
       <w:r>
         <w:lastRenderedPageBreak/>

</xml_diff>